<commit_message>
reimplemented upload to load test data
</commit_message>
<xml_diff>
--- a/Project Proposal for DNACollaborator.docx
+++ b/Project Proposal for DNACollaborator.docx
@@ -234,21 +234,7 @@
           <w:sz w:val="24"/>
           <w:szCs w:val="24"/>
         </w:rPr>
-        <w:t xml:space="preserve"> API</w:t>
-      </w:r>
-      <w:r>
-        <w:rPr>
-          <w:sz w:val="24"/>
-          <w:szCs w:val="24"/>
-        </w:rPr>
-        <w:t>, React-table</w:t>
-      </w:r>
-      <w:r>
-        <w:rPr>
-          <w:sz w:val="24"/>
-          <w:szCs w:val="24"/>
-        </w:rPr>
-        <w:t>.</w:t>
+        <w:t xml:space="preserve"> API, React-table.</w:t>
       </w:r>
     </w:p>
     <w:p>
@@ -1670,6 +1656,575 @@
         </w:rPr>
         <w:t>Deploy the application to a hosting service.</w:t>
       </w:r>
+    </w:p>
+    <w:p>
+      <w:pPr>
+        <w:rPr>
+          <w:sz w:val="24"/>
+          <w:szCs w:val="24"/>
+        </w:rPr>
+      </w:pPr>
+    </w:p>
+    <w:p>
+      <w:pPr>
+        <w:rPr>
+          <w:sz w:val="24"/>
+          <w:szCs w:val="24"/>
+        </w:rPr>
+      </w:pPr>
+    </w:p>
+    <w:p>
+      <w:pPr>
+        <w:rPr>
+          <w:sz w:val="24"/>
+          <w:szCs w:val="24"/>
+        </w:rPr>
+      </w:pPr>
+      <w:r>
+        <w:rPr>
+          <w:sz w:val="24"/>
+          <w:szCs w:val="24"/>
+        </w:rPr>
+        <w:drawing>
+          <wp:inline distT="0" distB="0" distL="0" distR="0" wp14:anchorId="059ACD41" wp14:editId="45B6486D">
+            <wp:extent cx="5943600" cy="2073910"/>
+            <wp:effectExtent l="0" t="0" r="0" b="2540"/>
+            <wp:docPr id="633709817" name="Picture 1" descr="A screenshot of a computer&#10;&#10;Description automatically generated"/>
+            <wp:cNvGraphicFramePr>
+              <a:graphicFrameLocks xmlns:a="http://schemas.openxmlformats.org/drawingml/2006/main" noChangeAspect="1"/>
+            </wp:cNvGraphicFramePr>
+            <a:graphic xmlns:a="http://schemas.openxmlformats.org/drawingml/2006/main">
+              <a:graphicData uri="http://schemas.openxmlformats.org/drawingml/2006/picture">
+                <pic:pic xmlns:pic="http://schemas.openxmlformats.org/drawingml/2006/picture">
+                  <pic:nvPicPr>
+                    <pic:cNvPr id="633709817" name="Picture 1" descr="A screenshot of a computer&#10;&#10;Description automatically generated"/>
+                    <pic:cNvPicPr/>
+                  </pic:nvPicPr>
+                  <pic:blipFill>
+                    <a:blip r:embed="rId5"/>
+                    <a:stretch>
+                      <a:fillRect/>
+                    </a:stretch>
+                  </pic:blipFill>
+                  <pic:spPr>
+                    <a:xfrm>
+                      <a:off x="0" y="0"/>
+                      <a:ext cx="5943600" cy="2073910"/>
+                    </a:xfrm>
+                    <a:prstGeom prst="rect">
+                      <a:avLst/>
+                    </a:prstGeom>
+                  </pic:spPr>
+                </pic:pic>
+              </a:graphicData>
+            </a:graphic>
+          </wp:inline>
+        </w:drawing>
+      </w:r>
+    </w:p>
+    <w:p>
+      <w:pPr>
+        <w:rPr>
+          <w:sz w:val="24"/>
+          <w:szCs w:val="24"/>
+        </w:rPr>
+      </w:pPr>
+    </w:p>
+    <w:p>
+      <w:pPr>
+        <w:rPr>
+          <w:sz w:val="24"/>
+          <w:szCs w:val="24"/>
+        </w:rPr>
+      </w:pPr>
+      <w:r>
+        <w:rPr>
+          <w:sz w:val="24"/>
+          <w:szCs w:val="24"/>
+        </w:rPr>
+        <w:t xml:space="preserve">Note that you can get all fields.  When you pull this in </w:t>
+      </w:r>
+      <w:proofErr w:type="spellStart"/>
+      <w:r>
+        <w:rPr>
+          <w:sz w:val="24"/>
+          <w:szCs w:val="24"/>
+        </w:rPr>
+        <w:t>javascript</w:t>
+      </w:r>
+      <w:proofErr w:type="spellEnd"/>
+      <w:r>
+        <w:rPr>
+          <w:sz w:val="24"/>
+          <w:szCs w:val="24"/>
+        </w:rPr>
+        <w:t>, you see the fields necessary for:</w:t>
+      </w:r>
+    </w:p>
+    <w:p>
+      <w:pPr>
+        <w:rPr>
+          <w:sz w:val="24"/>
+          <w:szCs w:val="24"/>
+        </w:rPr>
+      </w:pPr>
+      <w:r>
+        <w:rPr>
+          <w:sz w:val="24"/>
+          <w:szCs w:val="24"/>
+        </w:rPr>
+        <w:lastRenderedPageBreak/>
+        <w:t xml:space="preserve"> </w:t>
+      </w:r>
+      <w:r>
+        <w:rPr>
+          <w:sz w:val="24"/>
+          <w:szCs w:val="24"/>
+        </w:rPr>
+        <w:drawing>
+          <wp:inline distT="0" distB="0" distL="0" distR="0" wp14:anchorId="551594C5" wp14:editId="37F921E8">
+            <wp:extent cx="3683189" cy="2597283"/>
+            <wp:effectExtent l="0" t="0" r="0" b="0"/>
+            <wp:docPr id="1183333359" name="Picture 1" descr="A screenshot of a computer code&#10;&#10;Description automatically generated"/>
+            <wp:cNvGraphicFramePr>
+              <a:graphicFrameLocks xmlns:a="http://schemas.openxmlformats.org/drawingml/2006/main" noChangeAspect="1"/>
+            </wp:cNvGraphicFramePr>
+            <a:graphic xmlns:a="http://schemas.openxmlformats.org/drawingml/2006/main">
+              <a:graphicData uri="http://schemas.openxmlformats.org/drawingml/2006/picture">
+                <pic:pic xmlns:pic="http://schemas.openxmlformats.org/drawingml/2006/picture">
+                  <pic:nvPicPr>
+                    <pic:cNvPr id="1183333359" name="Picture 1" descr="A screenshot of a computer code&#10;&#10;Description automatically generated"/>
+                    <pic:cNvPicPr/>
+                  </pic:nvPicPr>
+                  <pic:blipFill>
+                    <a:blip r:embed="rId6"/>
+                    <a:stretch>
+                      <a:fillRect/>
+                    </a:stretch>
+                  </pic:blipFill>
+                  <pic:spPr>
+                    <a:xfrm>
+                      <a:off x="0" y="0"/>
+                      <a:ext cx="3683189" cy="2597283"/>
+                    </a:xfrm>
+                    <a:prstGeom prst="rect">
+                      <a:avLst/>
+                    </a:prstGeom>
+                  </pic:spPr>
+                </pic:pic>
+              </a:graphicData>
+            </a:graphic>
+          </wp:inline>
+        </w:drawing>
+      </w:r>
+    </w:p>
+    <w:p>
+      <w:pPr>
+        <w:rPr>
+          <w:sz w:val="24"/>
+          <w:szCs w:val="24"/>
+        </w:rPr>
+      </w:pPr>
+      <w:r>
+        <w:rPr>
+          <w:sz w:val="24"/>
+          <w:szCs w:val="24"/>
+        </w:rPr>
+        <w:t>curl 'https://api.wikitree.com/api.php?action=getProfile&amp;key=Clemens-1&amp;fields=Id,PageId,Name,FirstName,LastNameAtBirth,BirthDate,DeathDate'</w:t>
+      </w:r>
+    </w:p>
+    <w:p>
+      <w:pPr>
+        <w:rPr>
+          <w:sz w:val="24"/>
+          <w:szCs w:val="24"/>
+        </w:rPr>
+      </w:pPr>
+    </w:p>
+    <w:p>
+      <w:pPr>
+        <w:rPr>
+          <w:sz w:val="24"/>
+          <w:szCs w:val="24"/>
+        </w:rPr>
+      </w:pPr>
+      <w:r>
+        <w:rPr>
+          <w:sz w:val="24"/>
+          <w:szCs w:val="24"/>
+        </w:rPr>
+        <w:t xml:space="preserve">or </w:t>
+      </w:r>
+    </w:p>
+    <w:p>
+      <w:pPr>
+        <w:rPr>
+          <w:sz w:val="24"/>
+          <w:szCs w:val="24"/>
+        </w:rPr>
+      </w:pPr>
+    </w:p>
+    <w:p>
+      <w:pPr>
+        <w:rPr>
+          <w:sz w:val="24"/>
+          <w:szCs w:val="24"/>
+        </w:rPr>
+      </w:pPr>
+      <w:r>
+        <w:rPr>
+          <w:sz w:val="24"/>
+          <w:szCs w:val="24"/>
+        </w:rPr>
+        <w:t>curl 'https://api.wikitree.com/api.php?action=getProfile&amp;key=7146&amp;fields=Id,PageId,Name,FirstName,LastNameAtBirth,BirthDate,DeathDate'</w:t>
+      </w:r>
+    </w:p>
+    <w:p>
+      <w:pPr>
+        <w:rPr>
+          <w:sz w:val="24"/>
+          <w:szCs w:val="24"/>
+        </w:rPr>
+      </w:pPr>
+    </w:p>
+    <w:p>
+      <w:pPr>
+        <w:rPr>
+          <w:sz w:val="24"/>
+          <w:szCs w:val="24"/>
+        </w:rPr>
+      </w:pPr>
+    </w:p>
+    <w:p>
+      <w:pPr>
+        <w:rPr>
+          <w:sz w:val="24"/>
+          <w:szCs w:val="24"/>
+        </w:rPr>
+      </w:pPr>
+      <w:r>
+        <w:rPr>
+          <w:sz w:val="24"/>
+          <w:szCs w:val="24"/>
+        </w:rPr>
+        <w:t>[</w:t>
+      </w:r>
+    </w:p>
+    <w:p>
+      <w:pPr>
+        <w:rPr>
+          <w:sz w:val="24"/>
+          <w:szCs w:val="24"/>
+        </w:rPr>
+      </w:pPr>
+      <w:r>
+        <w:rPr>
+          <w:sz w:val="24"/>
+          <w:szCs w:val="24"/>
+        </w:rPr>
+        <w:t xml:space="preserve">  {</w:t>
+      </w:r>
+    </w:p>
+    <w:p>
+      <w:pPr>
+        <w:rPr>
+          <w:sz w:val="24"/>
+          <w:szCs w:val="24"/>
+        </w:rPr>
+      </w:pPr>
+      <w:r>
+        <w:rPr>
+          <w:sz w:val="24"/>
+          <w:szCs w:val="24"/>
+        </w:rPr>
+        <w:t xml:space="preserve">    "</w:t>
+      </w:r>
+      <w:proofErr w:type="spellStart"/>
+      <w:proofErr w:type="gramStart"/>
+      <w:r>
+        <w:rPr>
+          <w:sz w:val="24"/>
+          <w:szCs w:val="24"/>
+        </w:rPr>
+        <w:t>page</w:t>
+      </w:r>
+      <w:proofErr w:type="gramEnd"/>
+      <w:r>
+        <w:rPr>
+          <w:sz w:val="24"/>
+          <w:szCs w:val="24"/>
+        </w:rPr>
+        <w:t>_name</w:t>
+      </w:r>
+      <w:proofErr w:type="spellEnd"/>
+      <w:r>
+        <w:rPr>
+          <w:sz w:val="24"/>
+          <w:szCs w:val="24"/>
+        </w:rPr>
+        <w:t>": "Clemens-1",</w:t>
+      </w:r>
+    </w:p>
+    <w:p>
+      <w:pPr>
+        <w:rPr>
+          <w:sz w:val="24"/>
+          <w:szCs w:val="24"/>
+        </w:rPr>
+      </w:pPr>
+      <w:r>
+        <w:rPr>
+          <w:sz w:val="24"/>
+          <w:szCs w:val="24"/>
+        </w:rPr>
+        <w:t xml:space="preserve">    "profile": {</w:t>
+      </w:r>
+    </w:p>
+    <w:p>
+      <w:pPr>
+        <w:rPr>
+          <w:sz w:val="24"/>
+          <w:szCs w:val="24"/>
+        </w:rPr>
+      </w:pPr>
+      <w:r>
+        <w:rPr>
+          <w:sz w:val="24"/>
+          <w:szCs w:val="24"/>
+        </w:rPr>
+        <w:t xml:space="preserve">      "Id": 5185,</w:t>
+      </w:r>
+    </w:p>
+    <w:p>
+      <w:pPr>
+        <w:rPr>
+          <w:sz w:val="24"/>
+          <w:szCs w:val="24"/>
+        </w:rPr>
+      </w:pPr>
+      <w:r>
+        <w:rPr>
+          <w:sz w:val="24"/>
+          <w:szCs w:val="24"/>
+        </w:rPr>
+        <w:t xml:space="preserve">      "</w:t>
+      </w:r>
+      <w:proofErr w:type="spellStart"/>
+      <w:r>
+        <w:rPr>
+          <w:sz w:val="24"/>
+          <w:szCs w:val="24"/>
+        </w:rPr>
+        <w:t>PageId</w:t>
+      </w:r>
+      <w:proofErr w:type="spellEnd"/>
+      <w:r>
+        <w:rPr>
+          <w:sz w:val="24"/>
+          <w:szCs w:val="24"/>
+        </w:rPr>
+        <w:t>": 7146,</w:t>
+      </w:r>
+    </w:p>
+    <w:p>
+      <w:pPr>
+        <w:rPr>
+          <w:sz w:val="24"/>
+          <w:szCs w:val="24"/>
+        </w:rPr>
+      </w:pPr>
+      <w:r>
+        <w:rPr>
+          <w:sz w:val="24"/>
+          <w:szCs w:val="24"/>
+        </w:rPr>
+        <w:t xml:space="preserve">      "Name": "Clemens-1",</w:t>
+      </w:r>
+    </w:p>
+    <w:p>
+      <w:pPr>
+        <w:rPr>
+          <w:sz w:val="24"/>
+          <w:szCs w:val="24"/>
+        </w:rPr>
+      </w:pPr>
+      <w:r>
+        <w:rPr>
+          <w:sz w:val="24"/>
+          <w:szCs w:val="24"/>
+        </w:rPr>
+        <w:t xml:space="preserve">      "FirstName": "Samuel",</w:t>
+      </w:r>
+    </w:p>
+    <w:p>
+      <w:pPr>
+        <w:rPr>
+          <w:sz w:val="24"/>
+          <w:szCs w:val="24"/>
+        </w:rPr>
+      </w:pPr>
+      <w:r>
+        <w:rPr>
+          <w:sz w:val="24"/>
+          <w:szCs w:val="24"/>
+        </w:rPr>
+        <w:t xml:space="preserve">      "</w:t>
+      </w:r>
+      <w:proofErr w:type="spellStart"/>
+      <w:r>
+        <w:rPr>
+          <w:sz w:val="24"/>
+          <w:szCs w:val="24"/>
+        </w:rPr>
+        <w:t>LastNameAtBirth</w:t>
+      </w:r>
+      <w:proofErr w:type="spellEnd"/>
+      <w:r>
+        <w:rPr>
+          <w:sz w:val="24"/>
+          <w:szCs w:val="24"/>
+        </w:rPr>
+        <w:t>": "Clemens",</w:t>
+      </w:r>
+    </w:p>
+    <w:p>
+      <w:pPr>
+        <w:rPr>
+          <w:sz w:val="24"/>
+          <w:szCs w:val="24"/>
+        </w:rPr>
+      </w:pPr>
+      <w:r>
+        <w:rPr>
+          <w:sz w:val="24"/>
+          <w:szCs w:val="24"/>
+        </w:rPr>
+        <w:lastRenderedPageBreak/>
+        <w:t xml:space="preserve">      "</w:t>
+      </w:r>
+      <w:proofErr w:type="spellStart"/>
+      <w:r>
+        <w:rPr>
+          <w:sz w:val="24"/>
+          <w:szCs w:val="24"/>
+        </w:rPr>
+        <w:t>BirthDate</w:t>
+      </w:r>
+      <w:proofErr w:type="spellEnd"/>
+      <w:r>
+        <w:rPr>
+          <w:sz w:val="24"/>
+          <w:szCs w:val="24"/>
+        </w:rPr>
+        <w:t>": "1835-11-30",</w:t>
+      </w:r>
+    </w:p>
+    <w:p>
+      <w:pPr>
+        <w:rPr>
+          <w:sz w:val="24"/>
+          <w:szCs w:val="24"/>
+        </w:rPr>
+      </w:pPr>
+      <w:r>
+        <w:rPr>
+          <w:sz w:val="24"/>
+          <w:szCs w:val="24"/>
+        </w:rPr>
+        <w:t xml:space="preserve">      "</w:t>
+      </w:r>
+      <w:proofErr w:type="spellStart"/>
+      <w:r>
+        <w:rPr>
+          <w:sz w:val="24"/>
+          <w:szCs w:val="24"/>
+        </w:rPr>
+        <w:t>DeathDate</w:t>
+      </w:r>
+      <w:proofErr w:type="spellEnd"/>
+      <w:r>
+        <w:rPr>
+          <w:sz w:val="24"/>
+          <w:szCs w:val="24"/>
+        </w:rPr>
+        <w:t>": "1910-04-21"</w:t>
+      </w:r>
+    </w:p>
+    <w:p>
+      <w:pPr>
+        <w:rPr>
+          <w:sz w:val="24"/>
+          <w:szCs w:val="24"/>
+        </w:rPr>
+      </w:pPr>
+      <w:r>
+        <w:rPr>
+          <w:sz w:val="24"/>
+          <w:szCs w:val="24"/>
+        </w:rPr>
+        <w:t xml:space="preserve">    },</w:t>
+      </w:r>
+    </w:p>
+    <w:p>
+      <w:pPr>
+        <w:rPr>
+          <w:sz w:val="24"/>
+          <w:szCs w:val="24"/>
+        </w:rPr>
+      </w:pPr>
+      <w:r>
+        <w:rPr>
+          <w:sz w:val="24"/>
+          <w:szCs w:val="24"/>
+        </w:rPr>
+        <w:t xml:space="preserve">    "status": 0</w:t>
+      </w:r>
+    </w:p>
+    <w:p>
+      <w:pPr>
+        <w:rPr>
+          <w:sz w:val="24"/>
+          <w:szCs w:val="24"/>
+        </w:rPr>
+      </w:pPr>
+      <w:r>
+        <w:rPr>
+          <w:sz w:val="24"/>
+          <w:szCs w:val="24"/>
+        </w:rPr>
+        <w:t xml:space="preserve">  }</w:t>
+      </w:r>
+    </w:p>
+    <w:p>
+      <w:pPr>
+        <w:rPr>
+          <w:sz w:val="24"/>
+          <w:szCs w:val="24"/>
+        </w:rPr>
+      </w:pPr>
+      <w:r>
+        <w:rPr>
+          <w:sz w:val="24"/>
+          <w:szCs w:val="24"/>
+        </w:rPr>
+        <w:t>]</w:t>
+      </w:r>
+    </w:p>
+    <w:p>
+      <w:pPr>
+        <w:rPr>
+          <w:sz w:val="24"/>
+          <w:szCs w:val="24"/>
+        </w:rPr>
+      </w:pPr>
+    </w:p>
+    <w:p>
+      <w:pPr>
+        <w:rPr>
+          <w:sz w:val="24"/>
+          <w:szCs w:val="24"/>
+        </w:rPr>
+      </w:pPr>
     </w:p>
     <w:p>
       <w:pPr>

</xml_diff>